<commit_message>
inicio de trabalho pratico
</commit_message>
<xml_diff>
--- a/6 Analise e desenvolvimento de Software ____Pedro Sousa/Datas e Informações/datas de testes e trabalhos praticos.docx
+++ b/6 Analise e desenvolvimento de Software ____Pedro Sousa/Datas e Informações/datas de testes e trabalhos praticos.docx
@@ -37,7 +37,7 @@
           <w:sz w:val="36"/>
           <w:szCs w:val="36"/>
         </w:rPr>
-        <w:t xml:space="preserve">: </w:t>
+        <w:t>:</w:t>
       </w:r>
     </w:p>
     <w:p>
@@ -47,13 +47,50 @@
           <w:szCs w:val="36"/>
         </w:rPr>
       </w:pPr>
-    </w:p>
-    <w:p>
-      <w:pPr>
+      <w:r>
         <w:rPr>
           <w:sz w:val="36"/>
           <w:szCs w:val="36"/>
         </w:rPr>
+        <w:t>02/12/2022</w:t>
+      </w:r>
+    </w:p>
+    <w:p>
+      <w:pPr>
+        <w:rPr>
+          <w:sz w:val="36"/>
+          <w:szCs w:val="36"/>
+        </w:rPr>
+      </w:pPr>
+      <w:r>
+        <w:rPr>
+          <w:sz w:val="36"/>
+          <w:szCs w:val="36"/>
+        </w:rPr>
+        <w:t>20/01/2023</w:t>
+      </w:r>
+      <w:r>
+        <w:rPr>
+          <w:sz w:val="36"/>
+          <w:szCs w:val="36"/>
+        </w:rPr>
+        <w:t xml:space="preserve"> </w:t>
+      </w:r>
+    </w:p>
+    <w:p>
+      <w:pPr>
+        <w:rPr>
+          <w:sz w:val="36"/>
+          <w:szCs w:val="36"/>
+        </w:rPr>
+      </w:pPr>
+    </w:p>
+    <w:p>
+      <w:pPr>
+        <w:rPr>
+          <w:sz w:val="36"/>
+          <w:szCs w:val="36"/>
+        </w:rPr>
       </w:pPr>
     </w:p>
     <w:p>
@@ -69,6 +106,51 @@
           <w:szCs w:val="32"/>
         </w:rPr>
         <w:t>Trabalho pratico: 2 ou 3 entregas.</w:t>
+      </w:r>
+    </w:p>
+    <w:p>
+      <w:pPr>
+        <w:rPr>
+          <w:sz w:val="32"/>
+          <w:szCs w:val="32"/>
+        </w:rPr>
+      </w:pPr>
+      <w:r>
+        <w:rPr>
+          <w:sz w:val="32"/>
+          <w:szCs w:val="32"/>
+        </w:rPr>
+        <w:t>1 apresentação 27/01/2023</w:t>
+      </w:r>
+    </w:p>
+    <w:p>
+      <w:pPr>
+        <w:rPr>
+          <w:sz w:val="32"/>
+          <w:szCs w:val="32"/>
+        </w:rPr>
+      </w:pPr>
+      <w:r>
+        <w:rPr>
+          <w:sz w:val="32"/>
+          <w:szCs w:val="32"/>
+        </w:rPr>
+        <w:t>2 apresentação sem data</w:t>
+      </w:r>
+    </w:p>
+    <w:p>
+      <w:pPr>
+        <w:rPr>
+          <w:sz w:val="32"/>
+          <w:szCs w:val="32"/>
+        </w:rPr>
+      </w:pPr>
+      <w:r>
+        <w:rPr>
+          <w:sz w:val="32"/>
+          <w:szCs w:val="32"/>
+        </w:rPr>
+        <w:t>3 e final sem data</w:t>
       </w:r>
     </w:p>
     <w:p>

</xml_diff>